<commit_message>
added test cases backend for NIH
</commit_message>
<xml_diff>
--- a/Norvic International Hospital/Documents/NIH Requirement Specification Document..docx
+++ b/Norvic International Hospital/Documents/NIH Requirement Specification Document..docx
@@ -237,9 +237,10 @@
       <w:sdtPr>
         <w:rPr>
           <w:rFonts w:ascii="Times New Roman" w:eastAsiaTheme="minorHAnsi" w:hAnsi="Times New Roman" w:cs="Times New Roman"/>
+          <w:b/>
           <w:color w:val="000000" w:themeColor="text1"/>
-          <w:sz w:val="24"/>
-          <w:szCs w:val="28"/>
+          <w:sz w:val="40"/>
+          <w:szCs w:val="40"/>
         </w:rPr>
         <w:id w:val="-847939695"/>
         <w:docPartObj>
@@ -249,21 +250,39 @@
       </w:sdtPr>
       <w:sdtEndPr>
         <w:rPr>
-          <w:b/>
           <w:bCs/>
           <w:noProof/>
+          <w:sz w:val="24"/>
+          <w:szCs w:val="28"/>
         </w:rPr>
       </w:sdtEndPr>
       <w:sdtContent>
+        <w:bookmarkStart w:id="0" w:name="_GoBack" w:displacedByCustomXml="prev"/>
+        <w:bookmarkEnd w:id="0" w:displacedByCustomXml="prev"/>
         <w:p>
           <w:pPr>
             <w:pStyle w:val="TOCHeading"/>
+            <w:numPr>
+              <w:ilvl w:val="0"/>
+              <w:numId w:val="0"/>
+            </w:numPr>
+            <w:ind w:left="432"/>
+            <w:rPr>
+              <w:b/>
+              <w:color w:val="auto"/>
+              <w:sz w:val="40"/>
+              <w:szCs w:val="40"/>
+            </w:rPr>
           </w:pPr>
           <w:r>
+            <w:rPr>
+              <w:b/>
+              <w:color w:val="auto"/>
+              <w:sz w:val="40"/>
+              <w:szCs w:val="40"/>
+            </w:rPr>
             <w:t>Contents</w:t>
           </w:r>
-          <w:bookmarkStart w:id="0" w:name="_GoBack"/>
-          <w:bookmarkEnd w:id="0"/>
         </w:p>
         <w:p>
           <w:pPr>
@@ -2935,795 +2954,23 @@
         </w:p>
       </w:sdtContent>
     </w:sdt>
-    <w:p>
-      <w:pPr>
-        <w:pStyle w:val="Heading1"/>
-        <w:numPr>
-          <w:ilvl w:val="0"/>
-          <w:numId w:val="1"/>
-        </w:numPr>
-        <w:rPr>
-          <w:b/>
-          <w:color w:val="auto"/>
-          <w:sz w:val="36"/>
-          <w:szCs w:val="36"/>
-        </w:rPr>
-      </w:pPr>
-      <w:bookmarkStart w:id="1" w:name="_Toc506476890"/>
-      <w:r>
-        <w:rPr>
-          <w:b/>
-          <w:color w:val="auto"/>
-          <w:sz w:val="36"/>
-          <w:szCs w:val="36"/>
-        </w:rPr>
-        <w:t>I</w:t>
-      </w:r>
-      <w:r>
-        <w:rPr>
-          <w:b/>
-          <w:color w:val="auto"/>
-          <w:sz w:val="36"/>
-          <w:szCs w:val="36"/>
-        </w:rPr>
-        <w:t>ntroduction</w:t>
-      </w:r>
-      <w:bookmarkEnd w:id="1"/>
-    </w:p>
-    <w:p>
-      <w:pPr>
-        <w:pStyle w:val="Heading2"/>
-        <w:numPr>
-          <w:ilvl w:val="1"/>
-          <w:numId w:val="1"/>
-        </w:numPr>
-        <w:rPr>
-          <w:b/>
-          <w:color w:val="auto"/>
-          <w:sz w:val="28"/>
-          <w:szCs w:val="28"/>
-        </w:rPr>
-      </w:pPr>
-      <w:bookmarkStart w:id="2" w:name="_Toc506476891"/>
-      <w:r>
-        <w:rPr>
-          <w:b/>
-          <w:color w:val="auto"/>
-          <w:sz w:val="28"/>
-          <w:szCs w:val="28"/>
-        </w:rPr>
-        <w:t>Purpose:</w:t>
-      </w:r>
-      <w:bookmarkEnd w:id="2"/>
-    </w:p>
-    <w:p>
-      <w:pPr>
-        <w:pStyle w:val="Heading1"/>
-        <w:numPr>
-          <w:ilvl w:val="0"/>
-          <w:numId w:val="1"/>
-        </w:numPr>
-        <w:rPr>
-          <w:b/>
-          <w:color w:val="auto"/>
-          <w:sz w:val="36"/>
-          <w:szCs w:val="36"/>
-        </w:rPr>
-      </w:pPr>
-      <w:bookmarkStart w:id="3" w:name="_Toc506476892"/>
-      <w:r>
-        <w:rPr>
-          <w:b/>
-          <w:color w:val="auto"/>
-          <w:sz w:val="36"/>
-          <w:szCs w:val="36"/>
-        </w:rPr>
-        <w:t xml:space="preserve">Modules </w:t>
-      </w:r>
-      <w:r>
-        <w:rPr>
-          <w:b/>
-          <w:color w:val="auto"/>
-          <w:sz w:val="36"/>
-          <w:szCs w:val="36"/>
-        </w:rPr>
-        <w:t>Description</w:t>
-      </w:r>
-      <w:r>
-        <w:rPr>
-          <w:b/>
-          <w:color w:val="auto"/>
-          <w:sz w:val="36"/>
-          <w:szCs w:val="36"/>
-        </w:rPr>
-        <w:t>:</w:t>
-      </w:r>
-      <w:bookmarkEnd w:id="3"/>
-    </w:p>
-    <w:p>
-      <w:pPr>
-        <w:ind w:left="1440"/>
-      </w:pPr>
-      <w:r>
-        <w:t>The different modules of this Website are as described below:</w:t>
-      </w:r>
-    </w:p>
-    <w:p>
-      <w:pPr>
-        <w:pStyle w:val="Heading2"/>
-        <w:numPr>
-          <w:ilvl w:val="1"/>
-          <w:numId w:val="1"/>
-        </w:numPr>
-        <w:rPr>
-          <w:b/>
-          <w:color w:val="auto"/>
-          <w:sz w:val="28"/>
-          <w:szCs w:val="28"/>
-        </w:rPr>
-      </w:pPr>
-      <w:bookmarkStart w:id="4" w:name="_Toc506476893"/>
-      <w:r>
-        <w:rPr>
-          <w:b/>
-          <w:color w:val="auto"/>
-          <w:sz w:val="28"/>
-          <w:szCs w:val="28"/>
-        </w:rPr>
-        <w:t>Banner Management Module</w:t>
-      </w:r>
-      <w:bookmarkEnd w:id="4"/>
-    </w:p>
-    <w:p>
-      <w:pPr>
-        <w:pStyle w:val="Heading2"/>
-        <w:numPr>
-          <w:ilvl w:val="1"/>
-          <w:numId w:val="1"/>
-        </w:numPr>
-        <w:rPr>
-          <w:b/>
-          <w:color w:val="auto"/>
-          <w:sz w:val="28"/>
-          <w:szCs w:val="28"/>
-        </w:rPr>
-      </w:pPr>
-      <w:bookmarkStart w:id="5" w:name="_Toc506476894"/>
-      <w:r>
-        <w:rPr>
-          <w:b/>
-          <w:color w:val="auto"/>
-          <w:sz w:val="28"/>
-          <w:szCs w:val="28"/>
-        </w:rPr>
-        <w:t>Page Management Module</w:t>
-      </w:r>
-      <w:bookmarkEnd w:id="5"/>
-    </w:p>
-    <w:p>
-      <w:pPr>
-        <w:pStyle w:val="Heading3"/>
-        <w:numPr>
-          <w:ilvl w:val="2"/>
-          <w:numId w:val="1"/>
-        </w:numPr>
-        <w:rPr>
-          <w:color w:val="auto"/>
-        </w:rPr>
-      </w:pPr>
-      <w:bookmarkStart w:id="6" w:name="_Toc506476895"/>
-      <w:r>
-        <w:rPr>
-          <w:color w:val="auto"/>
-        </w:rPr>
-        <w:t>About us</w:t>
-      </w:r>
-      <w:bookmarkEnd w:id="6"/>
-    </w:p>
-    <w:p>
-      <w:pPr>
-        <w:pStyle w:val="Heading3"/>
-        <w:numPr>
-          <w:ilvl w:val="2"/>
-          <w:numId w:val="1"/>
-        </w:numPr>
-        <w:rPr>
-          <w:color w:val="auto"/>
-        </w:rPr>
-      </w:pPr>
-      <w:bookmarkStart w:id="7" w:name="_Toc506476896"/>
-      <w:r>
-        <w:rPr>
-          <w:color w:val="auto"/>
-        </w:rPr>
-        <w:t>Department and Services</w:t>
-      </w:r>
-      <w:bookmarkEnd w:id="7"/>
-    </w:p>
-    <w:p>
-      <w:pPr>
-        <w:pStyle w:val="Heading3"/>
-        <w:numPr>
-          <w:ilvl w:val="2"/>
-          <w:numId w:val="1"/>
-        </w:numPr>
-        <w:rPr>
-          <w:color w:val="auto"/>
-        </w:rPr>
-      </w:pPr>
-      <w:bookmarkStart w:id="8" w:name="_Toc506476897"/>
-      <w:r>
-        <w:rPr>
-          <w:color w:val="auto"/>
-        </w:rPr>
-        <w:t>Contact us</w:t>
-      </w:r>
-      <w:bookmarkEnd w:id="8"/>
-    </w:p>
-    <w:p>
-      <w:pPr>
-        <w:pStyle w:val="Heading3"/>
-        <w:numPr>
-          <w:ilvl w:val="2"/>
-          <w:numId w:val="1"/>
-        </w:numPr>
-        <w:rPr>
-          <w:color w:val="auto"/>
-        </w:rPr>
-      </w:pPr>
-      <w:bookmarkStart w:id="9" w:name="_Toc506476898"/>
-      <w:r>
-        <w:rPr>
-          <w:color w:val="auto"/>
-        </w:rPr>
-        <w:t>Careers</w:t>
-      </w:r>
-      <w:bookmarkEnd w:id="9"/>
-    </w:p>
-    <w:p>
-      <w:pPr>
-        <w:pStyle w:val="Heading3"/>
-        <w:numPr>
-          <w:ilvl w:val="2"/>
-          <w:numId w:val="1"/>
-        </w:numPr>
-        <w:rPr>
-          <w:b/>
-          <w:color w:val="auto"/>
-        </w:rPr>
-      </w:pPr>
-      <w:bookmarkStart w:id="10" w:name="_Toc506476899"/>
-      <w:r>
-        <w:rPr>
-          <w:color w:val="auto"/>
-        </w:rPr>
-        <w:t>Frequently Asked Questions</w:t>
-      </w:r>
-      <w:bookmarkEnd w:id="10"/>
-      <w:r>
-        <w:rPr>
-          <w:b/>
-          <w:color w:val="auto"/>
-        </w:rPr>
-        <w:tab/>
-      </w:r>
-      <w:r>
-        <w:rPr>
-          <w:b/>
-          <w:color w:val="auto"/>
-        </w:rPr>
-        <w:tab/>
-      </w:r>
-    </w:p>
-    <w:p>
-      <w:pPr>
-        <w:pStyle w:val="Heading2"/>
-        <w:numPr>
-          <w:ilvl w:val="1"/>
-          <w:numId w:val="1"/>
-        </w:numPr>
-        <w:rPr>
-          <w:b/>
-          <w:color w:val="auto"/>
-          <w:sz w:val="28"/>
-          <w:szCs w:val="28"/>
-        </w:rPr>
-      </w:pPr>
-      <w:r>
-        <w:rPr>
-          <w:b/>
-          <w:color w:val="auto"/>
-          <w:sz w:val="28"/>
-          <w:szCs w:val="28"/>
-        </w:rPr>
-        <w:t xml:space="preserve"> </w:t>
-      </w:r>
-      <w:bookmarkStart w:id="11" w:name="_Toc506476900"/>
-      <w:r>
-        <w:rPr>
-          <w:b/>
-          <w:color w:val="auto"/>
-          <w:sz w:val="28"/>
-          <w:szCs w:val="28"/>
-        </w:rPr>
-        <w:t>Gallery Management Module</w:t>
-      </w:r>
-      <w:bookmarkEnd w:id="11"/>
-    </w:p>
-    <w:p>
-      <w:pPr>
-        <w:pStyle w:val="Heading3"/>
-        <w:numPr>
-          <w:ilvl w:val="2"/>
-          <w:numId w:val="1"/>
-        </w:numPr>
-        <w:rPr>
-          <w:color w:val="auto"/>
-        </w:rPr>
-      </w:pPr>
-      <w:bookmarkStart w:id="12" w:name="_Toc506476901"/>
-      <w:r>
-        <w:rPr>
-          <w:color w:val="auto"/>
-        </w:rPr>
-        <w:t>Video Gallery Module</w:t>
-      </w:r>
-      <w:bookmarkEnd w:id="12"/>
-    </w:p>
-    <w:p>
-      <w:pPr>
-        <w:pStyle w:val="Heading3"/>
-        <w:numPr>
-          <w:ilvl w:val="2"/>
-          <w:numId w:val="1"/>
-        </w:numPr>
-        <w:rPr>
-          <w:color w:val="auto"/>
-        </w:rPr>
-      </w:pPr>
-      <w:bookmarkStart w:id="13" w:name="_Toc506476902"/>
-      <w:r>
-        <w:rPr>
-          <w:color w:val="auto"/>
-        </w:rPr>
-        <w:t>Photo Gallery Module</w:t>
-      </w:r>
-      <w:bookmarkEnd w:id="13"/>
-    </w:p>
-    <w:p>
-      <w:pPr>
-        <w:pStyle w:val="Heading2"/>
-        <w:numPr>
-          <w:ilvl w:val="1"/>
-          <w:numId w:val="1"/>
-        </w:numPr>
-        <w:rPr>
-          <w:b/>
-          <w:color w:val="auto"/>
-          <w:sz w:val="28"/>
-          <w:szCs w:val="28"/>
-        </w:rPr>
-      </w:pPr>
-      <w:r>
-        <w:rPr>
-          <w:b/>
-          <w:color w:val="auto"/>
-          <w:sz w:val="28"/>
-          <w:szCs w:val="28"/>
-        </w:rPr>
-        <w:t xml:space="preserve"> </w:t>
-      </w:r>
-      <w:bookmarkStart w:id="14" w:name="_Toc506476903"/>
-      <w:r>
-        <w:rPr>
-          <w:b/>
-          <w:color w:val="auto"/>
-          <w:sz w:val="28"/>
-          <w:szCs w:val="28"/>
-        </w:rPr>
-        <w:t>News and Events Module</w:t>
-      </w:r>
-      <w:bookmarkEnd w:id="14"/>
-    </w:p>
-    <w:p>
-      <w:pPr>
-        <w:pStyle w:val="Heading3"/>
-        <w:numPr>
-          <w:ilvl w:val="0"/>
-          <w:numId w:val="0"/>
-        </w:numPr>
-        <w:ind w:left="1530" w:hanging="450"/>
-        <w:rPr>
-          <w:color w:val="auto"/>
-        </w:rPr>
-      </w:pPr>
-      <w:bookmarkStart w:id="15" w:name="_Toc506476904"/>
-      <w:r>
-        <w:rPr>
-          <w:color w:val="auto"/>
-        </w:rPr>
-        <w:t xml:space="preserve">2.4.1 </w:t>
-      </w:r>
-      <w:r>
-        <w:rPr>
-          <w:color w:val="auto"/>
-        </w:rPr>
-        <w:t xml:space="preserve">    </w:t>
-      </w:r>
-      <w:r>
-        <w:rPr>
-          <w:color w:val="auto"/>
-        </w:rPr>
-        <w:t>Mile-Stone/Timeline</w:t>
-      </w:r>
-      <w:bookmarkEnd w:id="15"/>
-    </w:p>
-    <w:p>
-      <w:pPr>
-        <w:pStyle w:val="Heading2"/>
-        <w:numPr>
-          <w:ilvl w:val="1"/>
-          <w:numId w:val="1"/>
-        </w:numPr>
-        <w:rPr>
-          <w:b/>
-          <w:color w:val="auto"/>
-          <w:sz w:val="28"/>
-          <w:szCs w:val="28"/>
-        </w:rPr>
-      </w:pPr>
-      <w:r>
-        <w:rPr>
-          <w:b/>
-          <w:color w:val="auto"/>
-          <w:sz w:val="28"/>
-          <w:szCs w:val="28"/>
-        </w:rPr>
-        <w:t xml:space="preserve"> </w:t>
-      </w:r>
-      <w:bookmarkStart w:id="16" w:name="_Toc506476905"/>
-      <w:r>
-        <w:rPr>
-          <w:b/>
-          <w:color w:val="auto"/>
-          <w:sz w:val="28"/>
-          <w:szCs w:val="28"/>
-        </w:rPr>
-        <w:t>Doctor Management Module</w:t>
-      </w:r>
-      <w:bookmarkEnd w:id="16"/>
-    </w:p>
-    <w:p>
-      <w:pPr>
-        <w:pStyle w:val="Heading2"/>
-        <w:numPr>
-          <w:ilvl w:val="1"/>
-          <w:numId w:val="1"/>
-        </w:numPr>
-        <w:rPr>
-          <w:b/>
-          <w:color w:val="auto"/>
-          <w:sz w:val="28"/>
-          <w:szCs w:val="28"/>
-        </w:rPr>
-      </w:pPr>
-      <w:r>
-        <w:rPr>
-          <w:b/>
-          <w:color w:val="auto"/>
-          <w:sz w:val="28"/>
-          <w:szCs w:val="28"/>
-        </w:rPr>
-        <w:t xml:space="preserve"> </w:t>
-      </w:r>
-      <w:bookmarkStart w:id="17" w:name="_Toc506476906"/>
-      <w:r>
-        <w:rPr>
-          <w:b/>
-          <w:color w:val="auto"/>
-          <w:sz w:val="28"/>
-          <w:szCs w:val="28"/>
-        </w:rPr>
-        <w:t>Online Appointment Management Module</w:t>
-      </w:r>
-      <w:bookmarkEnd w:id="17"/>
-      <w:r>
-        <w:rPr>
-          <w:b/>
-          <w:color w:val="auto"/>
-          <w:sz w:val="28"/>
-          <w:szCs w:val="28"/>
-        </w:rPr>
-        <w:t xml:space="preserve"> </w:t>
-      </w:r>
-    </w:p>
-    <w:p>
-      <w:pPr>
-        <w:pStyle w:val="Heading2"/>
-        <w:numPr>
-          <w:ilvl w:val="1"/>
-          <w:numId w:val="1"/>
-        </w:numPr>
-        <w:rPr>
-          <w:b/>
-          <w:color w:val="auto"/>
-          <w:sz w:val="28"/>
-          <w:szCs w:val="28"/>
-        </w:rPr>
-      </w:pPr>
-      <w:r>
-        <w:rPr>
-          <w:b/>
-          <w:color w:val="auto"/>
-          <w:sz w:val="28"/>
-          <w:szCs w:val="28"/>
-        </w:rPr>
-        <w:t xml:space="preserve"> </w:t>
-      </w:r>
-      <w:bookmarkStart w:id="18" w:name="_Toc506476907"/>
-      <w:r>
-        <w:rPr>
-          <w:b/>
-          <w:color w:val="auto"/>
-          <w:sz w:val="28"/>
-          <w:szCs w:val="28"/>
-        </w:rPr>
-        <w:t>Feedback Management Module (Categorized according to Department)</w:t>
-      </w:r>
-      <w:bookmarkEnd w:id="18"/>
-    </w:p>
-    <w:p>
-      <w:pPr>
-        <w:pStyle w:val="Heading2"/>
-        <w:numPr>
-          <w:ilvl w:val="1"/>
-          <w:numId w:val="1"/>
-        </w:numPr>
-        <w:ind w:left="1080"/>
-        <w:rPr>
-          <w:b/>
-          <w:color w:val="auto"/>
-          <w:sz w:val="28"/>
-          <w:szCs w:val="28"/>
-        </w:rPr>
-      </w:pPr>
-      <w:r>
-        <w:rPr>
-          <w:b/>
-          <w:color w:val="auto"/>
-          <w:sz w:val="28"/>
-          <w:szCs w:val="28"/>
-        </w:rPr>
-        <w:t xml:space="preserve"> </w:t>
-      </w:r>
-      <w:bookmarkStart w:id="19" w:name="_Toc506476908"/>
-      <w:r>
-        <w:rPr>
-          <w:b/>
-          <w:color w:val="auto"/>
-          <w:sz w:val="28"/>
-          <w:szCs w:val="28"/>
-        </w:rPr>
-        <w:t>Virtual Tour Module</w:t>
-      </w:r>
-      <w:bookmarkEnd w:id="19"/>
-    </w:p>
-    <w:p>
-      <w:pPr>
-        <w:pStyle w:val="Heading2"/>
-        <w:numPr>
-          <w:ilvl w:val="0"/>
-          <w:numId w:val="0"/>
-        </w:numPr>
-        <w:ind w:left="576" w:firstLine="114"/>
-        <w:rPr>
-          <w:b/>
-          <w:color w:val="auto"/>
-          <w:sz w:val="28"/>
-          <w:szCs w:val="28"/>
-        </w:rPr>
-      </w:pPr>
-      <w:bookmarkStart w:id="20" w:name="_Toc506476909"/>
-      <w:r>
-        <w:rPr>
-          <w:b/>
-          <w:color w:val="auto"/>
-          <w:sz w:val="28"/>
-          <w:szCs w:val="28"/>
-        </w:rPr>
-        <w:t>2.9 Testimonial Management Module</w:t>
-      </w:r>
-      <w:bookmarkEnd w:id="20"/>
-    </w:p>
-    <w:p>
-      <w:pPr>
-        <w:pStyle w:val="Heading2"/>
-        <w:numPr>
-          <w:ilvl w:val="0"/>
-          <w:numId w:val="0"/>
-        </w:numPr>
-        <w:ind w:left="720"/>
-        <w:rPr>
-          <w:b/>
-          <w:color w:val="auto"/>
-          <w:sz w:val="28"/>
-          <w:szCs w:val="28"/>
-        </w:rPr>
-      </w:pPr>
-      <w:bookmarkStart w:id="21" w:name="_Toc506476910"/>
-      <w:r>
-        <w:rPr>
-          <w:b/>
-          <w:color w:val="auto"/>
-          <w:sz w:val="28"/>
-          <w:szCs w:val="28"/>
-        </w:rPr>
-        <w:t>2.10</w:t>
-      </w:r>
-      <w:r>
-        <w:rPr>
-          <w:b/>
-          <w:color w:val="auto"/>
-          <w:sz w:val="28"/>
-          <w:szCs w:val="28"/>
-        </w:rPr>
-        <w:t xml:space="preserve"> Medical Teams Management Module</w:t>
-      </w:r>
-      <w:bookmarkEnd w:id="21"/>
-    </w:p>
-    <w:p>
-      <w:pPr>
-        <w:pStyle w:val="Heading2"/>
-        <w:numPr>
-          <w:ilvl w:val="0"/>
-          <w:numId w:val="0"/>
-        </w:numPr>
-        <w:ind w:left="576" w:firstLine="144"/>
-        <w:rPr>
-          <w:b/>
-          <w:color w:val="auto"/>
-          <w:sz w:val="28"/>
-          <w:szCs w:val="28"/>
-        </w:rPr>
-      </w:pPr>
-      <w:bookmarkStart w:id="22" w:name="_Toc506476911"/>
-      <w:r>
-        <w:rPr>
-          <w:b/>
-          <w:color w:val="auto"/>
-          <w:sz w:val="28"/>
-          <w:szCs w:val="28"/>
-        </w:rPr>
-        <w:t>2.11</w:t>
-      </w:r>
-      <w:r>
-        <w:rPr>
-          <w:b/>
-          <w:color w:val="auto"/>
-          <w:sz w:val="28"/>
-          <w:szCs w:val="28"/>
-        </w:rPr>
-        <w:t xml:space="preserve"> Health Packages Module</w:t>
-      </w:r>
-      <w:bookmarkEnd w:id="22"/>
-    </w:p>
-    <w:p>
-      <w:pPr>
-        <w:pStyle w:val="Heading2"/>
-        <w:numPr>
-          <w:ilvl w:val="0"/>
-          <w:numId w:val="0"/>
-        </w:numPr>
-        <w:ind w:left="576" w:firstLine="144"/>
-        <w:rPr>
-          <w:b/>
-          <w:color w:val="auto"/>
-          <w:sz w:val="28"/>
-          <w:szCs w:val="28"/>
-        </w:rPr>
-      </w:pPr>
-      <w:bookmarkStart w:id="23" w:name="_Toc506476912"/>
-      <w:r>
-        <w:rPr>
-          <w:b/>
-          <w:color w:val="auto"/>
-          <w:sz w:val="28"/>
-          <w:szCs w:val="28"/>
-        </w:rPr>
-        <w:t>2.12</w:t>
-      </w:r>
-      <w:r>
-        <w:rPr>
-          <w:b/>
-          <w:color w:val="auto"/>
-          <w:sz w:val="28"/>
-          <w:szCs w:val="28"/>
-        </w:rPr>
-        <w:t xml:space="preserve"> Download Module</w:t>
-      </w:r>
-      <w:bookmarkEnd w:id="23"/>
-    </w:p>
-    <w:p>
-      <w:pPr>
-        <w:pStyle w:val="Heading2"/>
-        <w:numPr>
-          <w:ilvl w:val="0"/>
-          <w:numId w:val="0"/>
-        </w:numPr>
-        <w:ind w:left="576" w:firstLine="144"/>
-        <w:rPr>
-          <w:b/>
-          <w:color w:val="auto"/>
-          <w:sz w:val="28"/>
-          <w:szCs w:val="28"/>
-        </w:rPr>
-      </w:pPr>
-      <w:bookmarkStart w:id="24" w:name="_Toc506476913"/>
-      <w:r>
-        <w:rPr>
-          <w:b/>
-          <w:color w:val="auto"/>
-          <w:sz w:val="28"/>
-          <w:szCs w:val="28"/>
-        </w:rPr>
-        <w:t>2.13 Article/Blog Management Module</w:t>
-      </w:r>
-      <w:bookmarkEnd w:id="24"/>
-    </w:p>
-    <w:p>
-      <w:pPr>
-        <w:pStyle w:val="Heading2"/>
-        <w:numPr>
-          <w:ilvl w:val="0"/>
-          <w:numId w:val="0"/>
-        </w:numPr>
-        <w:ind w:left="576" w:firstLine="144"/>
-        <w:rPr>
-          <w:b/>
-          <w:color w:val="auto"/>
-          <w:sz w:val="28"/>
-          <w:szCs w:val="28"/>
-        </w:rPr>
-      </w:pPr>
-      <w:bookmarkStart w:id="25" w:name="_Toc506476914"/>
-      <w:r>
-        <w:rPr>
-          <w:b/>
-          <w:color w:val="auto"/>
-          <w:sz w:val="28"/>
-          <w:szCs w:val="28"/>
-        </w:rPr>
-        <w:t>2.14 Important Phone Numbers Module</w:t>
-      </w:r>
-      <w:bookmarkEnd w:id="25"/>
-    </w:p>
-    <w:p>
-      <w:pPr>
-        <w:pStyle w:val="Heading2"/>
-        <w:numPr>
-          <w:ilvl w:val="0"/>
-          <w:numId w:val="0"/>
-        </w:numPr>
-        <w:ind w:left="576" w:firstLine="144"/>
-        <w:rPr>
-          <w:b/>
-          <w:color w:val="auto"/>
-          <w:sz w:val="28"/>
-          <w:szCs w:val="28"/>
-        </w:rPr>
-      </w:pPr>
-      <w:bookmarkStart w:id="26" w:name="_Toc506476915"/>
-      <w:r>
-        <w:rPr>
-          <w:b/>
-          <w:color w:val="auto"/>
-          <w:sz w:val="28"/>
-          <w:szCs w:val="28"/>
-        </w:rPr>
-        <w:t>2.15 Social Media Management Module</w:t>
-      </w:r>
-      <w:bookmarkEnd w:id="26"/>
-    </w:p>
+    <w:bookmarkStart w:id="1" w:name="_Toc506476890" w:displacedByCustomXml="prev"/>
+    <w:p/>
+    <w:p/>
+    <w:p/>
+    <w:p/>
+    <w:p/>
+    <w:p/>
+    <w:p/>
+    <w:p/>
+    <w:p/>
+    <w:p/>
+    <w:p/>
+    <w:p/>
+    <w:p/>
+    <w:p/>
+    <w:p/>
+    <w:p/>
     <w:p/>
     <w:p/>
     <w:p/>
@@ -3736,6 +2983,798 @@
         <w:pStyle w:val="Heading1"/>
         <w:numPr>
           <w:ilvl w:val="0"/>
+          <w:numId w:val="1"/>
+        </w:numPr>
+        <w:rPr>
+          <w:b/>
+          <w:color w:val="auto"/>
+          <w:sz w:val="36"/>
+          <w:szCs w:val="36"/>
+        </w:rPr>
+      </w:pPr>
+      <w:r>
+        <w:rPr>
+          <w:b/>
+          <w:color w:val="auto"/>
+          <w:sz w:val="36"/>
+          <w:szCs w:val="36"/>
+        </w:rPr>
+        <w:lastRenderedPageBreak/>
+        <w:t>I</w:t>
+      </w:r>
+      <w:r>
+        <w:rPr>
+          <w:b/>
+          <w:color w:val="auto"/>
+          <w:sz w:val="36"/>
+          <w:szCs w:val="36"/>
+        </w:rPr>
+        <w:t>ntroduction</w:t>
+      </w:r>
+      <w:bookmarkEnd w:id="1"/>
+    </w:p>
+    <w:p>
+      <w:pPr>
+        <w:pStyle w:val="Heading2"/>
+        <w:numPr>
+          <w:ilvl w:val="1"/>
+          <w:numId w:val="1"/>
+        </w:numPr>
+        <w:rPr>
+          <w:b/>
+          <w:color w:val="auto"/>
+          <w:sz w:val="28"/>
+          <w:szCs w:val="28"/>
+        </w:rPr>
+      </w:pPr>
+      <w:bookmarkStart w:id="2" w:name="_Toc506476891"/>
+      <w:r>
+        <w:rPr>
+          <w:b/>
+          <w:color w:val="auto"/>
+          <w:sz w:val="28"/>
+          <w:szCs w:val="28"/>
+        </w:rPr>
+        <w:t>Purpose:</w:t>
+      </w:r>
+      <w:bookmarkEnd w:id="2"/>
+    </w:p>
+    <w:p>
+      <w:pPr>
+        <w:pStyle w:val="Heading1"/>
+        <w:numPr>
+          <w:ilvl w:val="0"/>
+          <w:numId w:val="1"/>
+        </w:numPr>
+        <w:rPr>
+          <w:b/>
+          <w:color w:val="auto"/>
+          <w:sz w:val="36"/>
+          <w:szCs w:val="36"/>
+        </w:rPr>
+      </w:pPr>
+      <w:bookmarkStart w:id="3" w:name="_Toc506476892"/>
+      <w:r>
+        <w:rPr>
+          <w:b/>
+          <w:color w:val="auto"/>
+          <w:sz w:val="36"/>
+          <w:szCs w:val="36"/>
+        </w:rPr>
+        <w:t xml:space="preserve">Modules </w:t>
+      </w:r>
+      <w:r>
+        <w:rPr>
+          <w:b/>
+          <w:color w:val="auto"/>
+          <w:sz w:val="36"/>
+          <w:szCs w:val="36"/>
+        </w:rPr>
+        <w:t>Description</w:t>
+      </w:r>
+      <w:r>
+        <w:rPr>
+          <w:b/>
+          <w:color w:val="auto"/>
+          <w:sz w:val="36"/>
+          <w:szCs w:val="36"/>
+        </w:rPr>
+        <w:t>:</w:t>
+      </w:r>
+      <w:bookmarkEnd w:id="3"/>
+    </w:p>
+    <w:p>
+      <w:pPr>
+        <w:ind w:left="1440"/>
+      </w:pPr>
+      <w:r>
+        <w:t>The different modules of this Website are as described below:</w:t>
+      </w:r>
+    </w:p>
+    <w:p>
+      <w:pPr>
+        <w:pStyle w:val="Heading2"/>
+        <w:numPr>
+          <w:ilvl w:val="1"/>
+          <w:numId w:val="1"/>
+        </w:numPr>
+        <w:rPr>
+          <w:b/>
+          <w:color w:val="auto"/>
+          <w:sz w:val="28"/>
+          <w:szCs w:val="28"/>
+        </w:rPr>
+      </w:pPr>
+      <w:bookmarkStart w:id="4" w:name="_Toc506476893"/>
+      <w:r>
+        <w:rPr>
+          <w:b/>
+          <w:color w:val="auto"/>
+          <w:sz w:val="28"/>
+          <w:szCs w:val="28"/>
+        </w:rPr>
+        <w:t>Banner Management Module</w:t>
+      </w:r>
+      <w:bookmarkEnd w:id="4"/>
+    </w:p>
+    <w:p>
+      <w:pPr>
+        <w:pStyle w:val="Heading2"/>
+        <w:numPr>
+          <w:ilvl w:val="1"/>
+          <w:numId w:val="1"/>
+        </w:numPr>
+        <w:rPr>
+          <w:b/>
+          <w:color w:val="auto"/>
+          <w:sz w:val="28"/>
+          <w:szCs w:val="28"/>
+        </w:rPr>
+      </w:pPr>
+      <w:bookmarkStart w:id="5" w:name="_Toc506476894"/>
+      <w:r>
+        <w:rPr>
+          <w:b/>
+          <w:color w:val="auto"/>
+          <w:sz w:val="28"/>
+          <w:szCs w:val="28"/>
+        </w:rPr>
+        <w:t>Page Management Module</w:t>
+      </w:r>
+      <w:bookmarkEnd w:id="5"/>
+    </w:p>
+    <w:p>
+      <w:pPr>
+        <w:pStyle w:val="Heading3"/>
+        <w:numPr>
+          <w:ilvl w:val="2"/>
+          <w:numId w:val="1"/>
+        </w:numPr>
+        <w:rPr>
+          <w:color w:val="auto"/>
+        </w:rPr>
+      </w:pPr>
+      <w:bookmarkStart w:id="6" w:name="_Toc506476895"/>
+      <w:r>
+        <w:rPr>
+          <w:color w:val="auto"/>
+        </w:rPr>
+        <w:t>About us</w:t>
+      </w:r>
+      <w:bookmarkEnd w:id="6"/>
+    </w:p>
+    <w:p>
+      <w:pPr>
+        <w:pStyle w:val="Heading3"/>
+        <w:numPr>
+          <w:ilvl w:val="2"/>
+          <w:numId w:val="1"/>
+        </w:numPr>
+        <w:rPr>
+          <w:color w:val="auto"/>
+        </w:rPr>
+      </w:pPr>
+      <w:bookmarkStart w:id="7" w:name="_Toc506476896"/>
+      <w:r>
+        <w:rPr>
+          <w:color w:val="auto"/>
+        </w:rPr>
+        <w:t>Department and Services</w:t>
+      </w:r>
+      <w:bookmarkEnd w:id="7"/>
+    </w:p>
+    <w:p>
+      <w:pPr>
+        <w:pStyle w:val="Heading3"/>
+        <w:numPr>
+          <w:ilvl w:val="2"/>
+          <w:numId w:val="1"/>
+        </w:numPr>
+        <w:rPr>
+          <w:color w:val="auto"/>
+        </w:rPr>
+      </w:pPr>
+      <w:bookmarkStart w:id="8" w:name="_Toc506476897"/>
+      <w:r>
+        <w:rPr>
+          <w:color w:val="auto"/>
+        </w:rPr>
+        <w:t>Contact us</w:t>
+      </w:r>
+      <w:bookmarkEnd w:id="8"/>
+    </w:p>
+    <w:p>
+      <w:pPr>
+        <w:pStyle w:val="Heading3"/>
+        <w:numPr>
+          <w:ilvl w:val="2"/>
+          <w:numId w:val="1"/>
+        </w:numPr>
+        <w:rPr>
+          <w:color w:val="auto"/>
+        </w:rPr>
+      </w:pPr>
+      <w:bookmarkStart w:id="9" w:name="_Toc506476898"/>
+      <w:r>
+        <w:rPr>
+          <w:color w:val="auto"/>
+        </w:rPr>
+        <w:t>Careers</w:t>
+      </w:r>
+      <w:bookmarkEnd w:id="9"/>
+    </w:p>
+    <w:p>
+      <w:pPr>
+        <w:pStyle w:val="Heading3"/>
+        <w:numPr>
+          <w:ilvl w:val="2"/>
+          <w:numId w:val="1"/>
+        </w:numPr>
+        <w:rPr>
+          <w:b/>
+          <w:color w:val="auto"/>
+        </w:rPr>
+      </w:pPr>
+      <w:bookmarkStart w:id="10" w:name="_Toc506476899"/>
+      <w:r>
+        <w:rPr>
+          <w:color w:val="auto"/>
+        </w:rPr>
+        <w:t>Frequently Asked Questions</w:t>
+      </w:r>
+      <w:bookmarkEnd w:id="10"/>
+      <w:r>
+        <w:rPr>
+          <w:b/>
+          <w:color w:val="auto"/>
+        </w:rPr>
+        <w:tab/>
+      </w:r>
+      <w:r>
+        <w:rPr>
+          <w:b/>
+          <w:color w:val="auto"/>
+        </w:rPr>
+        <w:tab/>
+      </w:r>
+    </w:p>
+    <w:p>
+      <w:pPr>
+        <w:pStyle w:val="Heading2"/>
+        <w:numPr>
+          <w:ilvl w:val="1"/>
+          <w:numId w:val="1"/>
+        </w:numPr>
+        <w:rPr>
+          <w:b/>
+          <w:color w:val="auto"/>
+          <w:sz w:val="28"/>
+          <w:szCs w:val="28"/>
+        </w:rPr>
+      </w:pPr>
+      <w:r>
+        <w:rPr>
+          <w:b/>
+          <w:color w:val="auto"/>
+          <w:sz w:val="28"/>
+          <w:szCs w:val="28"/>
+        </w:rPr>
+        <w:t xml:space="preserve"> </w:t>
+      </w:r>
+      <w:bookmarkStart w:id="11" w:name="_Toc506476900"/>
+      <w:r>
+        <w:rPr>
+          <w:b/>
+          <w:color w:val="auto"/>
+          <w:sz w:val="28"/>
+          <w:szCs w:val="28"/>
+        </w:rPr>
+        <w:t>Gallery Management Module</w:t>
+      </w:r>
+      <w:bookmarkEnd w:id="11"/>
+    </w:p>
+    <w:p>
+      <w:pPr>
+        <w:pStyle w:val="Heading3"/>
+        <w:numPr>
+          <w:ilvl w:val="2"/>
+          <w:numId w:val="1"/>
+        </w:numPr>
+        <w:rPr>
+          <w:color w:val="auto"/>
+        </w:rPr>
+      </w:pPr>
+      <w:bookmarkStart w:id="12" w:name="_Toc506476901"/>
+      <w:r>
+        <w:rPr>
+          <w:color w:val="auto"/>
+        </w:rPr>
+        <w:t>Video Gallery Module</w:t>
+      </w:r>
+      <w:bookmarkEnd w:id="12"/>
+    </w:p>
+    <w:p>
+      <w:pPr>
+        <w:pStyle w:val="Heading3"/>
+        <w:numPr>
+          <w:ilvl w:val="2"/>
+          <w:numId w:val="1"/>
+        </w:numPr>
+        <w:rPr>
+          <w:color w:val="auto"/>
+        </w:rPr>
+      </w:pPr>
+      <w:bookmarkStart w:id="13" w:name="_Toc506476902"/>
+      <w:r>
+        <w:rPr>
+          <w:color w:val="auto"/>
+        </w:rPr>
+        <w:t>Photo Gallery Module</w:t>
+      </w:r>
+      <w:bookmarkEnd w:id="13"/>
+    </w:p>
+    <w:p>
+      <w:pPr>
+        <w:pStyle w:val="Heading2"/>
+        <w:numPr>
+          <w:ilvl w:val="1"/>
+          <w:numId w:val="1"/>
+        </w:numPr>
+        <w:rPr>
+          <w:b/>
+          <w:color w:val="auto"/>
+          <w:sz w:val="28"/>
+          <w:szCs w:val="28"/>
+        </w:rPr>
+      </w:pPr>
+      <w:r>
+        <w:rPr>
+          <w:b/>
+          <w:color w:val="auto"/>
+          <w:sz w:val="28"/>
+          <w:szCs w:val="28"/>
+        </w:rPr>
+        <w:t xml:space="preserve"> </w:t>
+      </w:r>
+      <w:bookmarkStart w:id="14" w:name="_Toc506476903"/>
+      <w:r>
+        <w:rPr>
+          <w:b/>
+          <w:color w:val="auto"/>
+          <w:sz w:val="28"/>
+          <w:szCs w:val="28"/>
+        </w:rPr>
+        <w:t>News and Events Module</w:t>
+      </w:r>
+      <w:bookmarkEnd w:id="14"/>
+    </w:p>
+    <w:p>
+      <w:pPr>
+        <w:pStyle w:val="Heading3"/>
+        <w:numPr>
+          <w:ilvl w:val="0"/>
+          <w:numId w:val="0"/>
+        </w:numPr>
+        <w:ind w:left="1530" w:hanging="450"/>
+        <w:rPr>
+          <w:color w:val="auto"/>
+        </w:rPr>
+      </w:pPr>
+      <w:bookmarkStart w:id="15" w:name="_Toc506476904"/>
+      <w:r>
+        <w:rPr>
+          <w:color w:val="auto"/>
+        </w:rPr>
+        <w:t xml:space="preserve">2.4.1 </w:t>
+      </w:r>
+      <w:r>
+        <w:rPr>
+          <w:color w:val="auto"/>
+        </w:rPr>
+        <w:t xml:space="preserve">    </w:t>
+      </w:r>
+      <w:r>
+        <w:rPr>
+          <w:color w:val="auto"/>
+        </w:rPr>
+        <w:t>Mile-Stone/Timeline</w:t>
+      </w:r>
+      <w:bookmarkEnd w:id="15"/>
+    </w:p>
+    <w:p>
+      <w:pPr>
+        <w:pStyle w:val="Heading2"/>
+        <w:numPr>
+          <w:ilvl w:val="1"/>
+          <w:numId w:val="1"/>
+        </w:numPr>
+        <w:rPr>
+          <w:b/>
+          <w:color w:val="auto"/>
+          <w:sz w:val="28"/>
+          <w:szCs w:val="28"/>
+        </w:rPr>
+      </w:pPr>
+      <w:r>
+        <w:rPr>
+          <w:b/>
+          <w:color w:val="auto"/>
+          <w:sz w:val="28"/>
+          <w:szCs w:val="28"/>
+        </w:rPr>
+        <w:t xml:space="preserve"> </w:t>
+      </w:r>
+      <w:bookmarkStart w:id="16" w:name="_Toc506476905"/>
+      <w:r>
+        <w:rPr>
+          <w:b/>
+          <w:color w:val="auto"/>
+          <w:sz w:val="28"/>
+          <w:szCs w:val="28"/>
+        </w:rPr>
+        <w:t>Doctor Management Module</w:t>
+      </w:r>
+      <w:bookmarkEnd w:id="16"/>
+    </w:p>
+    <w:p>
+      <w:pPr>
+        <w:pStyle w:val="Heading2"/>
+        <w:numPr>
+          <w:ilvl w:val="1"/>
+          <w:numId w:val="1"/>
+        </w:numPr>
+        <w:rPr>
+          <w:b/>
+          <w:color w:val="auto"/>
+          <w:sz w:val="28"/>
+          <w:szCs w:val="28"/>
+        </w:rPr>
+      </w:pPr>
+      <w:r>
+        <w:rPr>
+          <w:b/>
+          <w:color w:val="auto"/>
+          <w:sz w:val="28"/>
+          <w:szCs w:val="28"/>
+        </w:rPr>
+        <w:t xml:space="preserve"> </w:t>
+      </w:r>
+      <w:bookmarkStart w:id="17" w:name="_Toc506476906"/>
+      <w:r>
+        <w:rPr>
+          <w:b/>
+          <w:color w:val="auto"/>
+          <w:sz w:val="28"/>
+          <w:szCs w:val="28"/>
+        </w:rPr>
+        <w:t>Online Appointment Management Module</w:t>
+      </w:r>
+      <w:bookmarkEnd w:id="17"/>
+      <w:r>
+        <w:rPr>
+          <w:b/>
+          <w:color w:val="auto"/>
+          <w:sz w:val="28"/>
+          <w:szCs w:val="28"/>
+        </w:rPr>
+        <w:t xml:space="preserve"> </w:t>
+      </w:r>
+    </w:p>
+    <w:p>
+      <w:pPr>
+        <w:pStyle w:val="Heading2"/>
+        <w:numPr>
+          <w:ilvl w:val="1"/>
+          <w:numId w:val="1"/>
+        </w:numPr>
+        <w:rPr>
+          <w:b/>
+          <w:color w:val="auto"/>
+          <w:sz w:val="28"/>
+          <w:szCs w:val="28"/>
+        </w:rPr>
+      </w:pPr>
+      <w:r>
+        <w:rPr>
+          <w:b/>
+          <w:color w:val="auto"/>
+          <w:sz w:val="28"/>
+          <w:szCs w:val="28"/>
+        </w:rPr>
+        <w:t xml:space="preserve"> </w:t>
+      </w:r>
+      <w:bookmarkStart w:id="18" w:name="_Toc506476907"/>
+      <w:r>
+        <w:rPr>
+          <w:b/>
+          <w:color w:val="auto"/>
+          <w:sz w:val="28"/>
+          <w:szCs w:val="28"/>
+        </w:rPr>
+        <w:t>Feedback Management Module (Categorized according to Department)</w:t>
+      </w:r>
+      <w:bookmarkEnd w:id="18"/>
+    </w:p>
+    <w:p>
+      <w:pPr>
+        <w:pStyle w:val="Heading2"/>
+        <w:numPr>
+          <w:ilvl w:val="1"/>
+          <w:numId w:val="1"/>
+        </w:numPr>
+        <w:ind w:left="1080"/>
+        <w:rPr>
+          <w:b/>
+          <w:color w:val="auto"/>
+          <w:sz w:val="28"/>
+          <w:szCs w:val="28"/>
+        </w:rPr>
+      </w:pPr>
+      <w:r>
+        <w:rPr>
+          <w:b/>
+          <w:color w:val="auto"/>
+          <w:sz w:val="28"/>
+          <w:szCs w:val="28"/>
+        </w:rPr>
+        <w:t xml:space="preserve"> </w:t>
+      </w:r>
+      <w:bookmarkStart w:id="19" w:name="_Toc506476908"/>
+      <w:r>
+        <w:rPr>
+          <w:b/>
+          <w:color w:val="auto"/>
+          <w:sz w:val="28"/>
+          <w:szCs w:val="28"/>
+        </w:rPr>
+        <w:t>Virtual Tour Module</w:t>
+      </w:r>
+      <w:bookmarkEnd w:id="19"/>
+    </w:p>
+    <w:p>
+      <w:pPr>
+        <w:pStyle w:val="Heading2"/>
+        <w:numPr>
+          <w:ilvl w:val="0"/>
+          <w:numId w:val="0"/>
+        </w:numPr>
+        <w:ind w:left="576" w:firstLine="114"/>
+        <w:rPr>
+          <w:b/>
+          <w:color w:val="auto"/>
+          <w:sz w:val="28"/>
+          <w:szCs w:val="28"/>
+        </w:rPr>
+      </w:pPr>
+      <w:bookmarkStart w:id="20" w:name="_Toc506476909"/>
+      <w:r>
+        <w:rPr>
+          <w:b/>
+          <w:color w:val="auto"/>
+          <w:sz w:val="28"/>
+          <w:szCs w:val="28"/>
+        </w:rPr>
+        <w:t>2.9 Testimonial Management Module</w:t>
+      </w:r>
+      <w:bookmarkEnd w:id="20"/>
+    </w:p>
+    <w:p>
+      <w:pPr>
+        <w:pStyle w:val="Heading2"/>
+        <w:numPr>
+          <w:ilvl w:val="0"/>
+          <w:numId w:val="0"/>
+        </w:numPr>
+        <w:ind w:left="720"/>
+        <w:rPr>
+          <w:b/>
+          <w:color w:val="auto"/>
+          <w:sz w:val="28"/>
+          <w:szCs w:val="28"/>
+        </w:rPr>
+      </w:pPr>
+      <w:bookmarkStart w:id="21" w:name="_Toc506476910"/>
+      <w:r>
+        <w:rPr>
+          <w:b/>
+          <w:color w:val="auto"/>
+          <w:sz w:val="28"/>
+          <w:szCs w:val="28"/>
+        </w:rPr>
+        <w:t>2.10</w:t>
+      </w:r>
+      <w:r>
+        <w:rPr>
+          <w:b/>
+          <w:color w:val="auto"/>
+          <w:sz w:val="28"/>
+          <w:szCs w:val="28"/>
+        </w:rPr>
+        <w:t xml:space="preserve"> Medical Teams Management Module</w:t>
+      </w:r>
+      <w:bookmarkEnd w:id="21"/>
+    </w:p>
+    <w:p>
+      <w:pPr>
+        <w:pStyle w:val="Heading2"/>
+        <w:numPr>
+          <w:ilvl w:val="0"/>
+          <w:numId w:val="0"/>
+        </w:numPr>
+        <w:ind w:left="576" w:firstLine="144"/>
+        <w:rPr>
+          <w:b/>
+          <w:color w:val="auto"/>
+          <w:sz w:val="28"/>
+          <w:szCs w:val="28"/>
+        </w:rPr>
+      </w:pPr>
+      <w:bookmarkStart w:id="22" w:name="_Toc506476911"/>
+      <w:r>
+        <w:rPr>
+          <w:b/>
+          <w:color w:val="auto"/>
+          <w:sz w:val="28"/>
+          <w:szCs w:val="28"/>
+        </w:rPr>
+        <w:t>2.11</w:t>
+      </w:r>
+      <w:r>
+        <w:rPr>
+          <w:b/>
+          <w:color w:val="auto"/>
+          <w:sz w:val="28"/>
+          <w:szCs w:val="28"/>
+        </w:rPr>
+        <w:t xml:space="preserve"> Health Packages Module</w:t>
+      </w:r>
+      <w:bookmarkEnd w:id="22"/>
+    </w:p>
+    <w:p>
+      <w:pPr>
+        <w:pStyle w:val="Heading2"/>
+        <w:numPr>
+          <w:ilvl w:val="0"/>
+          <w:numId w:val="0"/>
+        </w:numPr>
+        <w:ind w:left="576" w:firstLine="144"/>
+        <w:rPr>
+          <w:b/>
+          <w:color w:val="auto"/>
+          <w:sz w:val="28"/>
+          <w:szCs w:val="28"/>
+        </w:rPr>
+      </w:pPr>
+      <w:bookmarkStart w:id="23" w:name="_Toc506476912"/>
+      <w:r>
+        <w:rPr>
+          <w:b/>
+          <w:color w:val="auto"/>
+          <w:sz w:val="28"/>
+          <w:szCs w:val="28"/>
+        </w:rPr>
+        <w:t>2.12</w:t>
+      </w:r>
+      <w:r>
+        <w:rPr>
+          <w:b/>
+          <w:color w:val="auto"/>
+          <w:sz w:val="28"/>
+          <w:szCs w:val="28"/>
+        </w:rPr>
+        <w:t xml:space="preserve"> Download Module</w:t>
+      </w:r>
+      <w:bookmarkEnd w:id="23"/>
+    </w:p>
+    <w:p>
+      <w:pPr>
+        <w:pStyle w:val="Heading2"/>
+        <w:numPr>
+          <w:ilvl w:val="0"/>
+          <w:numId w:val="0"/>
+        </w:numPr>
+        <w:ind w:left="576" w:firstLine="144"/>
+        <w:rPr>
+          <w:b/>
+          <w:color w:val="auto"/>
+          <w:sz w:val="28"/>
+          <w:szCs w:val="28"/>
+        </w:rPr>
+      </w:pPr>
+      <w:bookmarkStart w:id="24" w:name="_Toc506476913"/>
+      <w:r>
+        <w:rPr>
+          <w:b/>
+          <w:color w:val="auto"/>
+          <w:sz w:val="28"/>
+          <w:szCs w:val="28"/>
+        </w:rPr>
+        <w:t>2.13 Article/Blog Management Module</w:t>
+      </w:r>
+      <w:bookmarkEnd w:id="24"/>
+    </w:p>
+    <w:p>
+      <w:pPr>
+        <w:pStyle w:val="Heading2"/>
+        <w:numPr>
+          <w:ilvl w:val="0"/>
+          <w:numId w:val="0"/>
+        </w:numPr>
+        <w:ind w:left="576" w:firstLine="144"/>
+        <w:rPr>
+          <w:b/>
+          <w:color w:val="auto"/>
+          <w:sz w:val="28"/>
+          <w:szCs w:val="28"/>
+        </w:rPr>
+      </w:pPr>
+      <w:bookmarkStart w:id="25" w:name="_Toc506476914"/>
+      <w:r>
+        <w:rPr>
+          <w:b/>
+          <w:color w:val="auto"/>
+          <w:sz w:val="28"/>
+          <w:szCs w:val="28"/>
+        </w:rPr>
+        <w:t>2.14 Important Phone Numbers Module</w:t>
+      </w:r>
+      <w:bookmarkEnd w:id="25"/>
+    </w:p>
+    <w:p>
+      <w:pPr>
+        <w:pStyle w:val="Heading2"/>
+        <w:numPr>
+          <w:ilvl w:val="0"/>
+          <w:numId w:val="0"/>
+        </w:numPr>
+        <w:ind w:left="576" w:firstLine="144"/>
+        <w:rPr>
+          <w:b/>
+          <w:color w:val="auto"/>
+          <w:sz w:val="28"/>
+          <w:szCs w:val="28"/>
+        </w:rPr>
+      </w:pPr>
+      <w:bookmarkStart w:id="26" w:name="_Toc506476915"/>
+      <w:r>
+        <w:rPr>
+          <w:b/>
+          <w:color w:val="auto"/>
+          <w:sz w:val="28"/>
+          <w:szCs w:val="28"/>
+        </w:rPr>
+        <w:t>2.15 Social Media Management Module</w:t>
+      </w:r>
+      <w:bookmarkEnd w:id="26"/>
+    </w:p>
+    <w:p/>
+    <w:p/>
+    <w:p/>
+    <w:p>
+      <w:pPr>
+        <w:pStyle w:val="Heading1"/>
+        <w:numPr>
+          <w:ilvl w:val="0"/>
           <w:numId w:val="0"/>
         </w:numPr>
         <w:ind w:left="360"/>
@@ -3754,6 +3793,7 @@
           <w:sz w:val="36"/>
           <w:szCs w:val="36"/>
         </w:rPr>
+        <w:lastRenderedPageBreak/>
         <w:t xml:space="preserve">3. </w:t>
       </w:r>
       <w:r>
@@ -6598,7 +6638,7 @@
 </file>
 
 <file path=customXml/itemProps1.xml><?xml version="1.0" encoding="utf-8"?>
-<ds:datastoreItem xmlns:ds="http://schemas.openxmlformats.org/officeDocument/2006/customXml" ds:itemID="{8ABE0487-9CF7-40AD-A605-18FBB99D64BF}">
+<ds:datastoreItem xmlns:ds="http://schemas.openxmlformats.org/officeDocument/2006/customXml" ds:itemID="{1E9AAEF0-B3B9-4FDD-83E4-4495668DFE8F}">
   <ds:schemaRefs>
     <ds:schemaRef ds:uri="http://schemas.openxmlformats.org/officeDocument/2006/bibliography"/>
   </ds:schemaRefs>

</xml_diff>